<commit_message>
3030 - Crypto assignment - INPROG
</commit_message>
<xml_diff>
--- a/Fall 2025/CYBR3030 Identity Management/Course Assessments/3 Cryptography/Part 1 - Report/CYBR3030 Cryptography Case Study Report - Arr Domingo - v3.docx
+++ b/Fall 2025/CYBR3030 Identity Management/Course Assessments/3 Cryptography/Part 1 - Report/CYBR3030 Cryptography Case Study Report - Arr Domingo - v3.docx
@@ -2264,27 +2264,25 @@
           <w:szCs w:val="24"/>
           <w:lang w:val="en-US"/>
         </w:rPr>
-        <w:t xml:space="preserve">e the use of </w:t>
-      </w:r>
-      <w:proofErr w:type="spellStart"/>
-      <w:r>
-        <w:rPr>
-          <w:rFonts w:cstheme="minorHAnsi"/>
-          <w:sz w:val="24"/>
-          <w:szCs w:val="24"/>
-          <w:lang w:val="en-US"/>
-        </w:rPr>
-        <w:t>bcrypt</w:t>
-      </w:r>
-      <w:proofErr w:type="spellEnd"/>
-      <w:r>
-        <w:rPr>
-          <w:rFonts w:cstheme="minorHAnsi"/>
-          <w:sz w:val="24"/>
-          <w:szCs w:val="24"/>
-          <w:lang w:val="en-US"/>
-        </w:rPr>
-        <w:t>/Argon2 hashing</w:t>
+        <w:t>e the use of</w:t>
+      </w:r>
+      <w:r>
+        <w:rPr>
+          <w:rFonts w:cstheme="minorHAnsi"/>
+          <w:sz w:val="24"/>
+          <w:szCs w:val="24"/>
+          <w:lang w:val="en-US"/>
+        </w:rPr>
+        <w:t xml:space="preserve"> </w:t>
+      </w:r>
+      <w:r>
+        <w:rPr>
+          <w:rFonts w:cstheme="minorHAnsi"/>
+          <w:sz w:val="24"/>
+          <w:szCs w:val="24"/>
+          <w:lang w:val="en-US"/>
+        </w:rPr>
+        <w:t>Argon2 hashing</w:t>
       </w:r>
       <w:r>
         <w:rPr>
@@ -2408,14 +2406,7 @@
           <w:sz w:val="24"/>
           <w:szCs w:val="24"/>
         </w:rPr>
-        <w:t>demilitarized</w:t>
-      </w:r>
-      <w:r>
-        <w:rPr>
-          <w:sz w:val="24"/>
-          <w:szCs w:val="24"/>
-        </w:rPr>
-        <w:t xml:space="preserve"> zone on the network layout.</w:t>
+        <w:t>demilitarized zone on the network layout.</w:t>
       </w:r>
       <w:r>
         <w:rPr>
@@ -3130,13 +3121,7 @@
         <w:rPr>
           <w:lang w:val="en-US"/>
         </w:rPr>
-        <w:t>3.</w:t>
-      </w:r>
-      <w:r>
-        <w:rPr>
-          <w:lang w:val="en-US"/>
-        </w:rPr>
-        <w:t>3</w:t>
+        <w:t>3.3</w:t>
       </w:r>
       <w:r>
         <w:rPr>
@@ -3602,10 +3587,19 @@
         <w:tab/>
       </w:r>
       <w:r>
-        <w:t>Danger in storing p</w:t>
+        <w:t>Migrate from</w:t>
+      </w:r>
+      <w:r>
+        <w:t xml:space="preserve"> </w:t>
+      </w:r>
+      <w:r>
+        <w:t>p</w:t>
       </w:r>
       <w:r>
         <w:t>laintext</w:t>
+      </w:r>
+      <w:r>
+        <w:t xml:space="preserve"> to Argon2 for storing</w:t>
       </w:r>
       <w:r>
         <w:t xml:space="preserve"> </w:t>
@@ -3625,25 +3619,18 @@
       <w:pPr>
         <w:spacing w:line="480" w:lineRule="auto"/>
         <w:ind w:firstLine="720"/>
-        <w:rPr>
-          <w:sz w:val="24"/>
-          <w:szCs w:val="24"/>
-        </w:rPr>
-      </w:pPr>
-      <w:r>
-        <w:rPr>
-          <w:sz w:val="24"/>
-          <w:szCs w:val="24"/>
-        </w:rPr>
-        <w:t xml:space="preserve">The recommended security steps </w:t>
-      </w:r>
-      <w:proofErr w:type="gramStart"/>
-      <w:r>
-        <w:rPr>
-          <w:sz w:val="24"/>
-          <w:szCs w:val="24"/>
-        </w:rPr>
-        <w:t>i</w:t>
+        <w:jc w:val="both"/>
+        <w:rPr>
+          <w:sz w:val="24"/>
+          <w:szCs w:val="24"/>
+        </w:rPr>
+      </w:pPr>
+      <w:r>
+        <w:rPr>
+          <w:sz w:val="24"/>
+          <w:szCs w:val="24"/>
+        </w:rPr>
+        <w:t>The recommended security step i</w:t>
       </w:r>
       <w:r>
         <w:rPr>
@@ -3652,7 +3639,6 @@
         </w:rPr>
         <w:t>s</w:t>
       </w:r>
-      <w:proofErr w:type="gramEnd"/>
       <w:r>
         <w:rPr>
           <w:sz w:val="24"/>
@@ -3665,50 +3651,173 @@
           <w:sz w:val="24"/>
           <w:szCs w:val="24"/>
         </w:rPr>
-        <w:t xml:space="preserve">igrate from plaintext to </w:t>
-      </w:r>
-      <w:proofErr w:type="spellStart"/>
-      <w:r>
-        <w:rPr>
-          <w:sz w:val="24"/>
-          <w:szCs w:val="24"/>
-          <w:highlight w:val="yellow"/>
-        </w:rPr>
-        <w:t>bcrypt</w:t>
-      </w:r>
-      <w:proofErr w:type="spellEnd"/>
-      <w:r>
-        <w:rPr>
-          <w:sz w:val="24"/>
-          <w:szCs w:val="24"/>
-          <w:highlight w:val="yellow"/>
-        </w:rPr>
-        <w:t>/Argon2 hashing</w:t>
-      </w:r>
-      <w:r>
-        <w:rPr>
-          <w:sz w:val="24"/>
-          <w:szCs w:val="24"/>
-        </w:rPr>
-        <w:t>.</w:t>
+        <w:t>igrate from plaintext to</w:t>
+      </w:r>
+      <w:r>
+        <w:rPr>
+          <w:sz w:val="24"/>
+          <w:szCs w:val="24"/>
+        </w:rPr>
+        <w:t xml:space="preserve"> </w:t>
+      </w:r>
+      <w:r>
+        <w:rPr>
+          <w:sz w:val="24"/>
+          <w:szCs w:val="24"/>
+        </w:rPr>
+        <w:t>Argon2 hashing</w:t>
+      </w:r>
+      <w:r>
+        <w:rPr>
+          <w:sz w:val="24"/>
+          <w:szCs w:val="24"/>
+        </w:rPr>
+        <w:t xml:space="preserve"> for storing credentials. Argon2 is the best choice for password hashing as it is designed to</w:t>
+      </w:r>
+      <w:r>
+        <w:rPr>
+          <w:sz w:val="24"/>
+          <w:szCs w:val="24"/>
+        </w:rPr>
+        <w:t xml:space="preserve"> </w:t>
+      </w:r>
+      <w:r>
+        <w:rPr>
+          <w:sz w:val="24"/>
+          <w:szCs w:val="24"/>
+        </w:rPr>
+        <w:t>provide the highest level of security against brute force attacks.</w:t>
+      </w:r>
+      <w:r>
+        <w:rPr>
+          <w:sz w:val="24"/>
+          <w:szCs w:val="24"/>
+        </w:rPr>
+        <w:t xml:space="preserve"> It uses </w:t>
+      </w:r>
+      <w:r>
+        <w:rPr>
+          <w:sz w:val="24"/>
+          <w:szCs w:val="24"/>
+        </w:rPr>
+        <w:t>memory-hard function, meaning it requires a significant amount of memory to compute.</w:t>
+      </w:r>
+      <w:r>
+        <w:rPr>
+          <w:sz w:val="24"/>
+          <w:szCs w:val="24"/>
+        </w:rPr>
+        <w:t xml:space="preserve"> </w:t>
       </w:r>
     </w:p>
     <w:p>
       <w:pPr>
         <w:spacing w:line="480" w:lineRule="auto"/>
         <w:ind w:firstLine="720"/>
-        <w:rPr>
-          <w:sz w:val="24"/>
-          <w:szCs w:val="24"/>
-        </w:rPr>
-      </w:pPr>
-      <w:r>
-        <w:rPr>
-          <w:sz w:val="24"/>
-          <w:szCs w:val="24"/>
-          <w:highlight w:val="yellow"/>
-        </w:rPr>
-        <w:t>Explain here</w:t>
+        <w:jc w:val="both"/>
+        <w:rPr>
+          <w:sz w:val="24"/>
+          <w:szCs w:val="24"/>
+        </w:rPr>
+      </w:pPr>
+      <w:r>
+        <w:rPr>
+          <w:sz w:val="24"/>
+          <w:szCs w:val="24"/>
+        </w:rPr>
+        <w:t xml:space="preserve">How it works is it </w:t>
+      </w:r>
+      <w:r>
+        <w:rPr>
+          <w:sz w:val="24"/>
+          <w:szCs w:val="24"/>
+        </w:rPr>
+        <w:t>begins by allocating a defined memory size, filling it with pseudo-random values derived from the password, salt, and configuration parameters.</w:t>
+      </w:r>
+      <w:r>
+        <w:rPr>
+          <w:sz w:val="24"/>
+          <w:szCs w:val="24"/>
+        </w:rPr>
+        <w:t xml:space="preserve"> </w:t>
+      </w:r>
+      <w:r>
+        <w:rPr>
+          <w:sz w:val="24"/>
+          <w:szCs w:val="24"/>
+        </w:rPr>
+        <w:t xml:space="preserve">Through multiple iterations, Argon2 repeatedly combines the password and salt with the memory’s contents, </w:t>
+      </w:r>
+      <w:r>
+        <w:rPr>
+          <w:sz w:val="24"/>
+          <w:szCs w:val="24"/>
+        </w:rPr>
+        <w:lastRenderedPageBreak/>
+        <w:t>creating a highly entangled relationship between inputs and outputs.</w:t>
+      </w:r>
+      <w:r>
+        <w:rPr>
+          <w:sz w:val="24"/>
+          <w:szCs w:val="24"/>
+        </w:rPr>
+        <w:t xml:space="preserve"> Finally, </w:t>
+      </w:r>
+      <w:r>
+        <w:rPr>
+          <w:sz w:val="24"/>
+          <w:szCs w:val="24"/>
+        </w:rPr>
+        <w:t>Argon2 compresses the memory array into a fixed-size output (the hash). This hash securely represents the original password without exposing it.</w:t>
+      </w:r>
+      <w:r>
+        <w:rPr>
+          <w:sz w:val="24"/>
+          <w:szCs w:val="24"/>
+        </w:rPr>
+        <w:t xml:space="preserve"> </w:t>
+      </w:r>
+      <w:r>
+        <w:rPr>
+          <w:sz w:val="24"/>
+          <w:szCs w:val="24"/>
+        </w:rPr>
+        <w:t xml:space="preserve">Think of Argon2 like a very strong blender used to mix ingredients into something </w:t>
+      </w:r>
+      <w:r>
+        <w:rPr>
+          <w:sz w:val="24"/>
+          <w:szCs w:val="24"/>
+        </w:rPr>
+        <w:t>unrecognizable. Once</w:t>
+      </w:r>
+      <w:r>
+        <w:rPr>
+          <w:sz w:val="24"/>
+          <w:szCs w:val="24"/>
+        </w:rPr>
+        <w:t xml:space="preserve"> a password goes into the Argon2 “blender,” it comes out as a long string of random-looking characters</w:t>
+      </w:r>
+      <w:r>
+        <w:rPr>
+          <w:sz w:val="24"/>
+          <w:szCs w:val="24"/>
+        </w:rPr>
+        <w:t xml:space="preserve"> where it </w:t>
+      </w:r>
+      <w:r>
+        <w:rPr>
+          <w:sz w:val="24"/>
+          <w:szCs w:val="24"/>
+        </w:rPr>
+        <w:t>cannot turn back into the original password.</w:t>
+      </w:r>
+      <w:r>
+        <w:rPr>
+          <w:sz w:val="24"/>
+          <w:szCs w:val="24"/>
+        </w:rPr>
+        <w:t xml:space="preserve"> This is the reason why it is extremely hard for hackers to reverse the password because it wastes hacker’s time, computing power, and money.</w:t>
       </w:r>
     </w:p>
     <w:p>
@@ -3724,7 +3833,10 @@
         <w:tab/>
       </w:r>
       <w:r>
-        <w:t>Use of s</w:t>
+        <w:t>CA-signed certificate instead of</w:t>
+      </w:r>
+      <w:r>
+        <w:t xml:space="preserve"> s</w:t>
       </w:r>
       <w:r>
         <w:t>elf-</w:t>
@@ -3740,9 +3852,6 @@
       </w:r>
       <w:r>
         <w:t>ertificate</w:t>
-      </w:r>
-      <w:r>
-        <w:t xml:space="preserve"> in data transit</w:t>
       </w:r>
       <w:bookmarkEnd w:id="10"/>
     </w:p>
@@ -3805,11 +3914,7 @@
       </w:pPr>
       <w:bookmarkStart w:id="11" w:name="_Toc215663410"/>
       <w:r>
-        <w:lastRenderedPageBreak/>
-        <w:t>4.</w:t>
-      </w:r>
-      <w:r>
-        <w:t>3</w:t>
+        <w:t>4.3</w:t>
       </w:r>
       <w:r>
         <w:tab/>
@@ -4139,6 +4244,58 @@
               <w:r>
                 <w:fldChar w:fldCharType="separate"/>
               </w:r>
+              <w:r>
+                <w:rPr>
+                  <w:noProof/>
+                </w:rPr>
+                <w:t xml:space="preserve">Indumwa, D. S. (2024, November 23). </w:t>
+              </w:r>
+              <w:r>
+                <w:rPr>
+                  <w:i/>
+                  <w:iCs/>
+                  <w:noProof/>
+                </w:rPr>
+                <w:t>Argon2: The Gold Standard for Password Hashing</w:t>
+              </w:r>
+              <w:r>
+                <w:rPr>
+                  <w:noProof/>
+                </w:rPr>
+                <w:t>. Retrieved from Douglas Sabwa Indumwa: https://blog.douglas.africa/argon2-the-gold-standard-for-password-hashing</w:t>
+              </w:r>
+            </w:p>
+            <w:p>
+              <w:pPr>
+                <w:pStyle w:val="Bibliography"/>
+                <w:ind w:left="720" w:hanging="720"/>
+                <w:rPr>
+                  <w:noProof/>
+                </w:rPr>
+              </w:pPr>
+              <w:r>
+                <w:rPr>
+                  <w:i/>
+                  <w:iCs/>
+                  <w:noProof/>
+                </w:rPr>
+                <w:t>What Is Argon2?</w:t>
+              </w:r>
+              <w:r>
+                <w:rPr>
+                  <w:noProof/>
+                </w:rPr>
+                <w:t xml:space="preserve"> (2025, April 22). Retrieved from jumpcloud: https://jumpcloud.com/it-index/what-is-argon2</w:t>
+              </w:r>
+            </w:p>
+            <w:p>
+              <w:pPr>
+                <w:pStyle w:val="Bibliography"/>
+                <w:ind w:left="720" w:hanging="720"/>
+                <w:rPr>
+                  <w:noProof/>
+                </w:rPr>
+              </w:pPr>
               <w:r>
                 <w:rPr>
                   <w:i/>
@@ -5490,7 +5647,6 @@
   <w:style w:type="character" w:default="1" w:styleId="DefaultParagraphFont">
     <w:name w:val="Default Paragraph Font"/>
     <w:uiPriority w:val="1"/>
-    <w:semiHidden/>
     <w:unhideWhenUsed/>
   </w:style>
   <w:style w:type="table" w:default="1" w:styleId="TableNormal">
@@ -6299,11 +6455,46 @@
     <b:URL>https://www.sectigo.com/blog/cryptography-importance-how-its-changing</b:URL>
     <b:RefOrder>1</b:RefOrder>
   </b:Source>
+  <b:Source>
+    <b:Tag>Dou24</b:Tag>
+    <b:SourceType>InternetSite</b:SourceType>
+    <b:Guid>{188AB0B6-0997-4DBB-BDF7-C6FB6A79D740}</b:Guid>
+    <b:Author>
+      <b:Author>
+        <b:NameList>
+          <b:Person>
+            <b:Last>Indumwa</b:Last>
+            <b:First>Douglas</b:First>
+            <b:Middle>Sabwa</b:Middle>
+          </b:Person>
+        </b:NameList>
+      </b:Author>
+    </b:Author>
+    <b:Title>Argon2: The Gold Standard for Password Hashing</b:Title>
+    <b:InternetSiteTitle>Douglas Sabwa Indumwa</b:InternetSiteTitle>
+    <b:Year>2024</b:Year>
+    <b:Month>November</b:Month>
+    <b:Day>23</b:Day>
+    <b:URL>https://blog.douglas.africa/argon2-the-gold-standard-for-password-hashing</b:URL>
+    <b:RefOrder>2</b:RefOrder>
+  </b:Source>
+  <b:Source>
+    <b:Tag>Wha255</b:Tag>
+    <b:SourceType>InternetSite</b:SourceType>
+    <b:Guid>{9545E432-E734-4540-87A9-3E28E5A08E19}</b:Guid>
+    <b:Title>What Is Argon2?</b:Title>
+    <b:InternetSiteTitle>jumpcloud</b:InternetSiteTitle>
+    <b:Year>2025</b:Year>
+    <b:Month>April</b:Month>
+    <b:Day>22</b:Day>
+    <b:URL>https://jumpcloud.com/it-index/what-is-argon2</b:URL>
+    <b:RefOrder>3</b:RefOrder>
+  </b:Source>
 </b:Sources>
 </file>
 
 <file path=customXml/itemProps1.xml><?xml version="1.0" encoding="utf-8"?>
-<ds:datastoreItem xmlns:ds="http://schemas.openxmlformats.org/officeDocument/2006/customXml" ds:itemID="{3FA52F98-1601-4B04-AC18-BAF554076D41}">
+<ds:datastoreItem xmlns:ds="http://schemas.openxmlformats.org/officeDocument/2006/customXml" ds:itemID="{42A3921B-87CB-4B13-8E2E-010535F8056B}">
   <ds:schemaRefs>
     <ds:schemaRef ds:uri="http://schemas.openxmlformats.org/officeDocument/2006/bibliography"/>
   </ds:schemaRefs>

</xml_diff>